<commit_message>
updated readme and user guide
</commit_message>
<xml_diff>
--- a/02-Analysis/03_Report_&_UserGuide_v0.1.docx
+++ b/02-Analysis/03_Report_&_UserGuide_v0.1.docx
@@ -1,10 +1,127 @@
 
 <file path=word/document.xml><?xml version="1.0" encoding="utf-8"?>
-<w:document xmlns:wpc="http://schemas.microsoft.com/office/word/2010/wordprocessingCanvas" xmlns:cx="http://schemas.microsoft.com/office/drawing/2014/chartex" xmlns:cx1="http://schemas.microsoft.com/office/drawing/2015/9/8/chartex" xmlns:cx2="http://schemas.microsoft.com/office/drawing/2015/10/21/chartex" xmlns:cx3="http://schemas.microsoft.com/office/drawing/2016/5/9/chartex" xmlns:cx4="http://schemas.microsoft.com/office/drawing/2016/5/10/chartex" xmlns:cx5="http://schemas.microsoft.com/office/drawing/2016/5/11/chartex" xmlns:cx6="http://schemas.microsoft.com/office/drawing/2016/5/12/chartex" xmlns:cx7="http://schemas.microsoft.com/office/drawing/2016/5/13/chartex" xmlns:cx8="http://schemas.microsoft.com/office/drawing/2016/5/14/chartex" xmlns:mc="http://schemas.openxmlformats.org/markup-compatibility/2006" xmlns:aink="http://schemas.microsoft.com/office/drawing/2016/ink" xmlns:am3d="http://schemas.microsoft.com/office/drawing/2017/model3d" xmlns:o="urn:schemas-microsoft-com:office:office" xmlns:r="http://schemas.openxmlformats.org/officeDocument/2006/relationships" xmlns:m="http://schemas.openxmlformats.org/officeDocument/2006/math" xmlns:v="urn:schemas-microsoft-com:vml" xmlns:wp14="http://schemas.microsoft.com/office/word/2010/wordprocessingDrawing" xmlns:wp="http://schemas.openxmlformats.org/drawingml/2006/wordprocessingDrawing" xmlns:w10="urn:schemas-microsoft-com:office:word" xmlns:w="http://schemas.openxmlformats.org/wordprocessingml/2006/main" xmlns:w14="http://schemas.microsoft.com/office/word/2010/wordml" xmlns:w15="http://schemas.microsoft.com/office/word/2012/wordml" xmlns:w16cex="http://schemas.microsoft.com/office/word/2018/wordml/cex" xmlns:w16cid="http://schemas.microsoft.com/office/word/2016/wordml/cid" xmlns:w16="http://schemas.microsoft.com/office/word/2018/wordml" xmlns:w16se="http://schemas.microsoft.com/office/word/2015/wordml/symex" xmlns:wpg="http://schemas.microsoft.com/office/word/2010/wordprocessingGroup" xmlns:wpi="http://schemas.microsoft.com/office/word/2010/wordprocessingInk" xmlns:wne="http://schemas.microsoft.com/office/word/2006/wordml" xmlns:wps="http://schemas.microsoft.com/office/word/2010/wordprocessingShape" mc:Ignorable="w14 w15 w16se w16cid w16 w16cex wp14">
+<w:document xmlns:wpc="http://schemas.microsoft.com/office/word/2010/wordprocessingCanvas" xmlns:cx="http://schemas.microsoft.com/office/drawing/2014/chartex" xmlns:cx1="http://schemas.microsoft.com/office/drawing/2015/9/8/chartex" xmlns:cx2="http://schemas.microsoft.com/office/drawing/2015/10/21/chartex" xmlns:cx3="http://schemas.microsoft.com/office/drawing/2016/5/9/chartex" xmlns:cx4="http://schemas.microsoft.com/office/drawing/2016/5/10/chartex" xmlns:cx5="http://schemas.microsoft.com/office/drawing/2016/5/11/chartex" xmlns:cx6="http://schemas.microsoft.com/office/drawing/2016/5/12/chartex" xmlns:cx7="http://schemas.microsoft.com/office/drawing/2016/5/13/chartex" xmlns:cx8="http://schemas.microsoft.com/office/drawing/2016/5/14/chartex" xmlns:mc="http://schemas.openxmlformats.org/markup-compatibility/2006" xmlns:aink="http://schemas.microsoft.com/office/drawing/2016/ink" xmlns:am3d="http://schemas.microsoft.com/office/drawing/2017/model3d" xmlns:o="urn:schemas-microsoft-com:office:office" xmlns:r="http://schemas.openxmlformats.org/officeDocument/2006/relationships" xmlns:m="http://schemas.openxmlformats.org/officeDocument/2006/math" xmlns:v="urn:schemas-microsoft-com:vml" xmlns:wp14="http://schemas.microsoft.com/office/word/2010/wordprocessingDrawing" xmlns:wp="http://schemas.openxmlformats.org/drawingml/2006/wordprocessingDrawing" xmlns:w10="urn:schemas-microsoft-com:office:word" xmlns:w="http://schemas.openxmlformats.org/wordprocessingml/2006/main" xmlns:w14="http://schemas.microsoft.com/office/word/2010/wordml" xmlns:w15="http://schemas.microsoft.com/office/word/2012/wordml" xmlns:w16cex="http://schemas.microsoft.com/office/word/2018/wordml/cex" xmlns:w16cid="http://schemas.microsoft.com/office/word/2016/wordml/cid" xmlns:w16="http://schemas.microsoft.com/office/word/2018/wordml" xmlns:w16sdtdh="http://schemas.microsoft.com/office/word/2020/wordml/sdtdatahash" xmlns:w16se="http://schemas.microsoft.com/office/word/2015/wordml/symex" xmlns:wpg="http://schemas.microsoft.com/office/word/2010/wordprocessingGroup" xmlns:wpi="http://schemas.microsoft.com/office/word/2010/wordprocessingInk" xmlns:wne="http://schemas.microsoft.com/office/word/2006/wordml" xmlns:wps="http://schemas.microsoft.com/office/word/2010/wordprocessingShape" mc:Ignorable="w14 w15 w16se w16cid w16 w16cex w16sdtdh wp14">
   <w:body>
     <w:p>
       <w:pPr>
         <w:pStyle w:val="Heading1"/>
+      </w:pPr>
+      <w:r>
+        <w:t>Overall Approach and Process</w:t>
+      </w:r>
+    </w:p>
+    <w:p>
+      <w:r>
+        <w:t>Steps:</w:t>
+      </w:r>
+    </w:p>
+    <w:p>
+      <w:pPr>
+        <w:pStyle w:val="ListParagraph"/>
+        <w:numPr>
+          <w:ilvl w:val="0"/>
+          <w:numId w:val="6"/>
+        </w:numPr>
+      </w:pPr>
+      <w:r>
+        <w:t xml:space="preserve">Created a </w:t>
+      </w:r>
+      <w:proofErr w:type="spellStart"/>
+      <w:r>
+        <w:t>Jupyter</w:t>
+      </w:r>
+      <w:proofErr w:type="spellEnd"/>
+      <w:r>
+        <w:t xml:space="preserve"> notebook / Python to extract the raw data</w:t>
+      </w:r>
+    </w:p>
+    <w:p>
+      <w:pPr>
+        <w:pStyle w:val="ListParagraph"/>
+        <w:numPr>
+          <w:ilvl w:val="0"/>
+          <w:numId w:val="6"/>
+        </w:numPr>
+      </w:pPr>
+      <w:r>
+        <w:t xml:space="preserve">Divided the initial dataset </w:t>
+      </w:r>
+      <w:proofErr w:type="gramStart"/>
+      <w:r>
+        <w:t>in to</w:t>
+      </w:r>
+      <w:proofErr w:type="gramEnd"/>
+      <w:r>
+        <w:t xml:space="preserve"> subsets (tables)</w:t>
+      </w:r>
+    </w:p>
+    <w:p>
+      <w:pPr>
+        <w:pStyle w:val="ListParagraph"/>
+        <w:numPr>
+          <w:ilvl w:val="0"/>
+          <w:numId w:val="6"/>
+        </w:numPr>
+      </w:pPr>
+      <w:r>
+        <w:t>Imported the tables into Tableau</w:t>
+      </w:r>
+    </w:p>
+    <w:p>
+      <w:pPr>
+        <w:pStyle w:val="ListParagraph"/>
+        <w:numPr>
+          <w:ilvl w:val="0"/>
+          <w:numId w:val="6"/>
+        </w:numPr>
+      </w:pPr>
+      <w:r>
+        <w:t>Created joins/relationships</w:t>
+      </w:r>
+    </w:p>
+    <w:p>
+      <w:pPr>
+        <w:pStyle w:val="ListParagraph"/>
+        <w:numPr>
+          <w:ilvl w:val="0"/>
+          <w:numId w:val="6"/>
+        </w:numPr>
+      </w:pPr>
+      <w:r>
+        <w:t>Created visualizations</w:t>
+      </w:r>
+    </w:p>
+    <w:p>
+      <w:pPr>
+        <w:pStyle w:val="ListParagraph"/>
+        <w:numPr>
+          <w:ilvl w:val="0"/>
+          <w:numId w:val="6"/>
+        </w:numPr>
+      </w:pPr>
+      <w:r>
+        <w:t>Created this user guide/report</w:t>
+      </w:r>
+    </w:p>
+    <w:p>
+      <w:pPr>
+        <w:spacing w:after="160" w:line="259" w:lineRule="auto"/>
+        <w:rPr>
+          <w:rFonts w:ascii="Cambria" w:eastAsiaTheme="majorEastAsia" w:hAnsi="Cambria" w:cstheme="majorBidi"/>
+          <w:b/>
+          <w:bCs w:val="0"/>
+          <w:color w:val="0070C0"/>
+          <w:sz w:val="32"/>
+          <w:szCs w:val="32"/>
+        </w:rPr>
+      </w:pPr>
+      <w:r>
+        <w:br w:type="page"/>
+      </w:r>
+    </w:p>
+    <w:p>
+      <w:pPr>
+        <w:pStyle w:val="Heading1"/>
         <w:rPr>
           <w:lang w:val="en-US"/>
         </w:rPr>
@@ -13,6 +130,7 @@
         <w:rPr>
           <w:lang w:val="en-US"/>
         </w:rPr>
+        <w:lastRenderedPageBreak/>
         <w:t>User guide</w:t>
       </w:r>
     </w:p>
@@ -36,12 +154,10 @@
       <w:pPr>
         <w:spacing w:after="0"/>
       </w:pPr>
-    </w:p>
-    <w:p>
-      <w:pPr>
-        <w:spacing w:after="0"/>
-      </w:pPr>
-      <w:r>
+      <w:r>
+        <w:rPr>
+          <w:noProof/>
+        </w:rPr>
         <w:drawing>
           <wp:inline distT="0" distB="0" distL="0" distR="0" wp14:anchorId="56C2DDD1" wp14:editId="5940C161">
             <wp:extent cx="5943600" cy="3219450"/>
@@ -81,16 +197,6 @@
     </w:p>
     <w:p>
       <w:pPr>
-        <w:spacing w:after="0"/>
-      </w:pPr>
-    </w:p>
-    <w:p>
-      <w:pPr>
-        <w:spacing w:after="0"/>
-      </w:pPr>
-    </w:p>
-    <w:p>
-      <w:pPr>
         <w:pStyle w:val="Heading3"/>
       </w:pPr>
       <w:r>
@@ -101,12 +207,10 @@
       <w:pPr>
         <w:spacing w:after="0"/>
       </w:pPr>
-    </w:p>
-    <w:p>
-      <w:pPr>
-        <w:spacing w:after="0"/>
-      </w:pPr>
-      <w:r>
+      <w:r>
+        <w:rPr>
+          <w:noProof/>
+        </w:rPr>
         <w:drawing>
           <wp:inline distT="0" distB="0" distL="0" distR="0" wp14:anchorId="19075753" wp14:editId="3F254D01">
             <wp:extent cx="5943600" cy="3219450"/>
@@ -171,6 +275,9 @@
         <w:spacing w:after="0"/>
       </w:pPr>
       <w:r>
+        <w:rPr>
+          <w:noProof/>
+        </w:rPr>
         <w:drawing>
           <wp:inline distT="0" distB="0" distL="0" distR="0" wp14:anchorId="5088FF87" wp14:editId="7B60B5B4">
             <wp:extent cx="5943600" cy="3219450"/>
@@ -265,6 +372,9 @@
         <w:spacing w:after="0"/>
       </w:pPr>
       <w:r>
+        <w:rPr>
+          <w:noProof/>
+        </w:rPr>
         <w:drawing>
           <wp:inline distT="0" distB="0" distL="0" distR="0" wp14:anchorId="44EC72EA" wp14:editId="1BADE2E7">
             <wp:extent cx="5943600" cy="3219450"/>
@@ -330,6 +440,9 @@
         <w:spacing w:after="0"/>
       </w:pPr>
       <w:r>
+        <w:rPr>
+          <w:noProof/>
+        </w:rPr>
         <w:drawing>
           <wp:inline distT="0" distB="0" distL="0" distR="0" wp14:anchorId="2E547429" wp14:editId="61E07BF6">
             <wp:extent cx="5943600" cy="3219450"/>
@@ -419,6 +532,7 @@
       </w:pPr>
       <w:r>
         <w:rPr>
+          <w:noProof/>
           <w:lang w:val="en-CA"/>
         </w:rPr>
         <w:drawing>
@@ -491,6 +605,7 @@
       </w:pPr>
       <w:r>
         <w:rPr>
+          <w:noProof/>
           <w:lang w:val="en-CA"/>
         </w:rPr>
         <w:drawing>
@@ -616,7 +731,21 @@
         <w:rPr>
           <w:lang w:val="en-CA"/>
         </w:rPr>
-        <w:t>But By looking at closer to the maps and the Peak Time, it appears that most users use those bikes around 8:00 am and 6:00 pm. That indicates that people are going to work or coming back from their offices</w:t>
+        <w:t xml:space="preserve">But </w:t>
+      </w:r>
+      <w:proofErr w:type="gramStart"/>
+      <w:r>
+        <w:rPr>
+          <w:lang w:val="en-CA"/>
+        </w:rPr>
+        <w:t>By</w:t>
+      </w:r>
+      <w:proofErr w:type="gramEnd"/>
+      <w:r>
+        <w:rPr>
+          <w:lang w:val="en-CA"/>
+        </w:rPr>
+        <w:t xml:space="preserve"> looking at closer to the maps and the Peak Time, it appears that most users use those bikes around 8:00 am and 6:00 pm. That indicates that people are going to work or coming back from their offices</w:t>
       </w:r>
       <w:r>
         <w:rPr>
@@ -648,6 +777,7 @@
       </w:pPr>
       <w:r>
         <w:rPr>
+          <w:noProof/>
           <w:lang w:val="en-CA"/>
         </w:rPr>
         <w:drawing>
@@ -746,19 +876,36 @@
         <w:rPr>
           <w:lang w:val="en-CA"/>
         </w:rPr>
-        <w:t xml:space="preserve"> Also the older the user is, the longer the trip duration. That could mean that user may not only bike to go to work but also do it as a hobby. Which is why many users are customers (do not have any subscription).</w:t>
-      </w:r>
-    </w:p>
-    <w:p>
-      <w:pPr>
-        <w:spacing w:after="0"/>
-        <w:rPr>
-          <w:lang w:val="en-CA"/>
-        </w:rPr>
-      </w:pPr>
-    </w:p>
-    <w:p>
-      <w:r>
+        <w:t xml:space="preserve"> </w:t>
+      </w:r>
+      <w:proofErr w:type="gramStart"/>
+      <w:r>
+        <w:rPr>
+          <w:lang w:val="en-CA"/>
+        </w:rPr>
+        <w:t>Also</w:t>
+      </w:r>
+      <w:proofErr w:type="gramEnd"/>
+      <w:r>
+        <w:rPr>
+          <w:lang w:val="en-CA"/>
+        </w:rPr>
+        <w:t xml:space="preserve"> the older the user is, the longer the trip duration. That could mean that user may not only bike to go to work but also do it as a hobby. Which is why many users are customers (do not have any subscription).</w:t>
+      </w:r>
+    </w:p>
+    <w:p>
+      <w:pPr>
+        <w:spacing w:after="0"/>
+        <w:rPr>
+          <w:lang w:val="en-CA"/>
+        </w:rPr>
+      </w:pPr>
+    </w:p>
+    <w:p>
+      <w:r>
+        <w:rPr>
+          <w:noProof/>
+        </w:rPr>
         <w:drawing>
           <wp:inline distT="0" distB="0" distL="0" distR="0" wp14:anchorId="71809591" wp14:editId="50394B29">
             <wp:extent cx="5943600" cy="3219450"/>
@@ -796,120 +943,6 @@
         </w:drawing>
       </w:r>
     </w:p>
-    <w:p/>
-    <w:p>
-      <w:pPr>
-        <w:pStyle w:val="Heading3"/>
-        <w:numPr>
-          <w:ilvl w:val="0"/>
-          <w:numId w:val="0"/>
-        </w:numPr>
-      </w:pPr>
-      <w:r>
-        <w:br w:type="page"/>
-      </w:r>
-    </w:p>
-    <w:p>
-      <w:pPr>
-        <w:pStyle w:val="Heading1"/>
-      </w:pPr>
-      <w:r>
-        <w:lastRenderedPageBreak/>
-        <w:t>Overall Approach and Process</w:t>
-      </w:r>
-    </w:p>
-    <w:p>
-      <w:pPr>
-        <w:spacing w:after="0"/>
-        <w:rPr>
-          <w:lang w:val="en-CA"/>
-        </w:rPr>
-      </w:pPr>
-    </w:p>
-    <w:p>
-      <w:r>
-        <w:t>Steps:</w:t>
-      </w:r>
-    </w:p>
-    <w:p>
-      <w:pPr>
-        <w:pStyle w:val="ListParagraph"/>
-        <w:numPr>
-          <w:ilvl w:val="0"/>
-          <w:numId w:val="6"/>
-        </w:numPr>
-      </w:pPr>
-      <w:r>
-        <w:t>Created a Jupyter notebook / Python to extract the raw data</w:t>
-      </w:r>
-    </w:p>
-    <w:p>
-      <w:pPr>
-        <w:pStyle w:val="ListParagraph"/>
-        <w:numPr>
-          <w:ilvl w:val="0"/>
-          <w:numId w:val="6"/>
-        </w:numPr>
-      </w:pPr>
-      <w:r>
-        <w:t>Divided the initial dataset in to subsets (tables)</w:t>
-      </w:r>
-    </w:p>
-    <w:p>
-      <w:pPr>
-        <w:pStyle w:val="ListParagraph"/>
-        <w:numPr>
-          <w:ilvl w:val="0"/>
-          <w:numId w:val="6"/>
-        </w:numPr>
-      </w:pPr>
-      <w:r>
-        <w:t>Imported the tables into Tableau</w:t>
-      </w:r>
-    </w:p>
-    <w:p>
-      <w:pPr>
-        <w:pStyle w:val="ListParagraph"/>
-        <w:numPr>
-          <w:ilvl w:val="0"/>
-          <w:numId w:val="6"/>
-        </w:numPr>
-      </w:pPr>
-      <w:r>
-        <w:t>Created joins/relationships</w:t>
-      </w:r>
-    </w:p>
-    <w:p>
-      <w:pPr>
-        <w:pStyle w:val="ListParagraph"/>
-        <w:numPr>
-          <w:ilvl w:val="0"/>
-          <w:numId w:val="6"/>
-        </w:numPr>
-      </w:pPr>
-      <w:r>
-        <w:t>Created visualizations</w:t>
-      </w:r>
-    </w:p>
-    <w:p>
-      <w:pPr>
-        <w:pStyle w:val="ListParagraph"/>
-        <w:numPr>
-          <w:ilvl w:val="0"/>
-          <w:numId w:val="6"/>
-        </w:numPr>
-      </w:pPr>
-      <w:r>
-        <w:t>Created this user guide/report</w:t>
-      </w:r>
-    </w:p>
-    <w:p>
-      <w:pPr>
-        <w:rPr>
-          <w:lang w:val="en-CA"/>
-        </w:rPr>
-      </w:pPr>
-    </w:p>
     <w:p>
       <w:pPr>
         <w:rPr>
@@ -949,7 +982,7 @@
 </file>
 
 <file path=word/numbering.xml><?xml version="1.0" encoding="utf-8"?>
-<w:numbering xmlns:wpc="http://schemas.microsoft.com/office/word/2010/wordprocessingCanvas" xmlns:cx="http://schemas.microsoft.com/office/drawing/2014/chartex" xmlns:cx1="http://schemas.microsoft.com/office/drawing/2015/9/8/chartex" xmlns:cx2="http://schemas.microsoft.com/office/drawing/2015/10/21/chartex" xmlns:cx3="http://schemas.microsoft.com/office/drawing/2016/5/9/chartex" xmlns:cx4="http://schemas.microsoft.com/office/drawing/2016/5/10/chartex" xmlns:cx5="http://schemas.microsoft.com/office/drawing/2016/5/11/chartex" xmlns:cx6="http://schemas.microsoft.com/office/drawing/2016/5/12/chartex" xmlns:cx7="http://schemas.microsoft.com/office/drawing/2016/5/13/chartex" xmlns:cx8="http://schemas.microsoft.com/office/drawing/2016/5/14/chartex" xmlns:mc="http://schemas.openxmlformats.org/markup-compatibility/2006" xmlns:aink="http://schemas.microsoft.com/office/drawing/2016/ink" xmlns:am3d="http://schemas.microsoft.com/office/drawing/2017/model3d" xmlns:o="urn:schemas-microsoft-com:office:office" xmlns:r="http://schemas.openxmlformats.org/officeDocument/2006/relationships" xmlns:m="http://schemas.openxmlformats.org/officeDocument/2006/math" xmlns:v="urn:schemas-microsoft-com:vml" xmlns:wp14="http://schemas.microsoft.com/office/word/2010/wordprocessingDrawing" xmlns:wp="http://schemas.openxmlformats.org/drawingml/2006/wordprocessingDrawing" xmlns:w10="urn:schemas-microsoft-com:office:word" xmlns:w="http://schemas.openxmlformats.org/wordprocessingml/2006/main" xmlns:w14="http://schemas.microsoft.com/office/word/2010/wordml" xmlns:w15="http://schemas.microsoft.com/office/word/2012/wordml" xmlns:w16cex="http://schemas.microsoft.com/office/word/2018/wordml/cex" xmlns:w16cid="http://schemas.microsoft.com/office/word/2016/wordml/cid" xmlns:w16="http://schemas.microsoft.com/office/word/2018/wordml" xmlns:w16se="http://schemas.microsoft.com/office/word/2015/wordml/symex" xmlns:wpg="http://schemas.microsoft.com/office/word/2010/wordprocessingGroup" xmlns:wpi="http://schemas.microsoft.com/office/word/2010/wordprocessingInk" xmlns:wne="http://schemas.microsoft.com/office/word/2006/wordml" xmlns:wps="http://schemas.microsoft.com/office/word/2010/wordprocessingShape" mc:Ignorable="w14 w15 w16se w16cid w16 w16cex wp14">
+<w:numbering xmlns:wpc="http://schemas.microsoft.com/office/word/2010/wordprocessingCanvas" xmlns:cx="http://schemas.microsoft.com/office/drawing/2014/chartex" xmlns:cx1="http://schemas.microsoft.com/office/drawing/2015/9/8/chartex" xmlns:cx2="http://schemas.microsoft.com/office/drawing/2015/10/21/chartex" xmlns:cx3="http://schemas.microsoft.com/office/drawing/2016/5/9/chartex" xmlns:cx4="http://schemas.microsoft.com/office/drawing/2016/5/10/chartex" xmlns:cx5="http://schemas.microsoft.com/office/drawing/2016/5/11/chartex" xmlns:cx6="http://schemas.microsoft.com/office/drawing/2016/5/12/chartex" xmlns:cx7="http://schemas.microsoft.com/office/drawing/2016/5/13/chartex" xmlns:cx8="http://schemas.microsoft.com/office/drawing/2016/5/14/chartex" xmlns:mc="http://schemas.openxmlformats.org/markup-compatibility/2006" xmlns:aink="http://schemas.microsoft.com/office/drawing/2016/ink" xmlns:am3d="http://schemas.microsoft.com/office/drawing/2017/model3d" xmlns:o="urn:schemas-microsoft-com:office:office" xmlns:r="http://schemas.openxmlformats.org/officeDocument/2006/relationships" xmlns:m="http://schemas.openxmlformats.org/officeDocument/2006/math" xmlns:v="urn:schemas-microsoft-com:vml" xmlns:wp14="http://schemas.microsoft.com/office/word/2010/wordprocessingDrawing" xmlns:wp="http://schemas.openxmlformats.org/drawingml/2006/wordprocessingDrawing" xmlns:w10="urn:schemas-microsoft-com:office:word" xmlns:w="http://schemas.openxmlformats.org/wordprocessingml/2006/main" xmlns:w14="http://schemas.microsoft.com/office/word/2010/wordml" xmlns:w15="http://schemas.microsoft.com/office/word/2012/wordml" xmlns:w16cex="http://schemas.microsoft.com/office/word/2018/wordml/cex" xmlns:w16cid="http://schemas.microsoft.com/office/word/2016/wordml/cid" xmlns:w16="http://schemas.microsoft.com/office/word/2018/wordml" xmlns:w16sdtdh="http://schemas.microsoft.com/office/word/2020/wordml/sdtdatahash" xmlns:w16se="http://schemas.microsoft.com/office/word/2015/wordml/symex" xmlns:wpg="http://schemas.microsoft.com/office/word/2010/wordprocessingGroup" xmlns:wpi="http://schemas.microsoft.com/office/word/2010/wordprocessingInk" xmlns:wne="http://schemas.microsoft.com/office/word/2006/wordml" xmlns:wps="http://schemas.microsoft.com/office/word/2010/wordprocessingShape" mc:Ignorable="w14 w15 w16se w16cid w16 w16cex w16sdtdh wp14">
   <w:abstractNum w:abstractNumId="0" w15:restartNumberingAfterBreak="0">
     <w:nsid w:val="28917336"/>
     <w:multiLevelType w:val="multilevel"/>
@@ -1635,7 +1668,7 @@
 </file>
 
 <file path=word/styles.xml><?xml version="1.0" encoding="utf-8"?>
-<w:styles xmlns:mc="http://schemas.openxmlformats.org/markup-compatibility/2006" xmlns:r="http://schemas.openxmlformats.org/officeDocument/2006/relationships" xmlns:w="http://schemas.openxmlformats.org/wordprocessingml/2006/main" xmlns:w14="http://schemas.microsoft.com/office/word/2010/wordml" xmlns:w15="http://schemas.microsoft.com/office/word/2012/wordml" xmlns:w16cex="http://schemas.microsoft.com/office/word/2018/wordml/cex" xmlns:w16cid="http://schemas.microsoft.com/office/word/2016/wordml/cid" xmlns:w16="http://schemas.microsoft.com/office/word/2018/wordml" xmlns:w16se="http://schemas.microsoft.com/office/word/2015/wordml/symex" mc:Ignorable="w14 w15 w16se w16cid w16 w16cex">
+<w:styles xmlns:mc="http://schemas.openxmlformats.org/markup-compatibility/2006" xmlns:r="http://schemas.openxmlformats.org/officeDocument/2006/relationships" xmlns:w="http://schemas.openxmlformats.org/wordprocessingml/2006/main" xmlns:w14="http://schemas.microsoft.com/office/word/2010/wordml" xmlns:w15="http://schemas.microsoft.com/office/word/2012/wordml" xmlns:w16cex="http://schemas.microsoft.com/office/word/2018/wordml/cex" xmlns:w16cid="http://schemas.microsoft.com/office/word/2016/wordml/cid" xmlns:w16="http://schemas.microsoft.com/office/word/2018/wordml" xmlns:w16sdtdh="http://schemas.microsoft.com/office/word/2020/wordml/sdtdatahash" xmlns:w16se="http://schemas.microsoft.com/office/word/2015/wordml/symex" mc:Ignorable="w14 w15 w16se w16cid w16 w16cex w16sdtdh">
   <w:docDefaults>
     <w:rPrDefault>
       <w:rPr>

</xml_diff>